<commit_message>
Added to word doc demo
</commit_message>
<xml_diff>
--- a/Testing Soap Service in Orasi Java Toolkit.docx
+++ b/Testing Soap Service in Orasi Java Toolkit.docx
@@ -7,7 +7,15 @@
         <w:pStyle w:val="Title"/>
       </w:pPr>
       <w:r>
-        <w:t>Testing Soap Service in Orasi Java Toolkit</w:t>
+        <w:t xml:space="preserve">Testing Soap Service in </w:t>
+      </w:r>
+      <w:proofErr w:type="spellStart"/>
+      <w:r>
+        <w:t>Orasi</w:t>
+      </w:r>
+      <w:proofErr w:type="spellEnd"/>
+      <w:r>
+        <w:t xml:space="preserve"> Java Toolkit</w:t>
       </w:r>
     </w:p>
     <w:p>
@@ -66,10 +74,7 @@
       </w:r>
       <w:proofErr w:type="spellEnd"/>
       <w:r>
-        <w:t>, an IDE (Eclipse is used in this demo), and you will</w:t>
-      </w:r>
-      <w:r>
-        <w:t xml:space="preserve"> want to access the API Demo, an </w:t>
+        <w:t xml:space="preserve">, an IDE (Eclipse is used in this demo), and you will want to access the API Demo, an </w:t>
       </w:r>
       <w:proofErr w:type="spellStart"/>
       <w:r>
@@ -100,13 +105,8 @@
       <w:pPr>
         <w:pStyle w:val="Heading1"/>
       </w:pPr>
-      <w:bookmarkStart w:id="0" w:name="_GoBack"/>
-      <w:bookmarkEnd w:id="0"/>
-      <w:r>
-        <w:t>Starting with core classes</w:t>
-      </w:r>
-      <w:r>
-        <w:t xml:space="preserve"> in API Demo</w:t>
+      <w:r>
+        <w:t>Starting with core classes in API Demo</w:t>
       </w:r>
     </w:p>
     <w:p/>
@@ -133,22 +133,7 @@
       </w:r>
       <w:proofErr w:type="spellEnd"/>
       <w:r>
-        <w:t xml:space="preserve"> class</w:t>
-      </w:r>
-      <w:r>
-        <w:t xml:space="preserve"> is the primary class in</w:t>
-      </w:r>
-      <w:r>
-        <w:t xml:space="preserve"> </w:t>
-      </w:r>
-      <w:r>
-        <w:t xml:space="preserve">which all interactions with Soap service are handled. Everything needed to form the Soap Request and validate the Soap Response is handled </w:t>
-      </w:r>
-      <w:r>
-        <w:t>here. T</w:t>
-      </w:r>
-      <w:r>
-        <w:t xml:space="preserve">his class is not intended to be directly used by the test classes; instead, it is used as a </w:t>
+        <w:t xml:space="preserve"> class is the primary class in which all interactions with Soap service are handled. Everything needed to form the Soap Request and validate the Soap Response is handled here. This class is not intended to be directly used by the test classes; instead, it is used as a </w:t>
       </w:r>
       <w:r>
         <w:rPr>
@@ -197,22 +182,7 @@
       </w:r>
       <w:proofErr w:type="spellEnd"/>
       <w:r>
-        <w:t xml:space="preserve"> class</w:t>
-      </w:r>
-      <w:r>
-        <w:t xml:space="preserve"> allows easy access to internal runtime command</w:t>
-      </w:r>
-      <w:r>
-        <w:t xml:space="preserve">s that are used when you </w:t>
-      </w:r>
-      <w:r>
-        <w:t xml:space="preserve">build the Soap Request by XPath. </w:t>
-      </w:r>
-      <w:r>
-        <w:t>A s</w:t>
-      </w:r>
-      <w:r>
-        <w:t xml:space="preserve">ample of these commands are </w:t>
+        <w:t xml:space="preserve"> class allows easy access to internal runtime commands that are used when you build the Soap Request by XPath. A sample of these commands are </w:t>
       </w:r>
       <w:proofErr w:type="spellStart"/>
       <w:r>
@@ -242,27 +212,15 @@
     </w:p>
     <w:p>
       <w:r>
-        <w:t xml:space="preserve">For </w:t>
-      </w:r>
-      <w:r>
-        <w:t>this example, we will be using three</w:t>
-      </w:r>
-      <w:r>
-        <w:t xml:space="preserve"> public </w:t>
-      </w:r>
-      <w:proofErr w:type="spellStart"/>
-      <w:r>
-        <w:t>webservice</w:t>
-      </w:r>
-      <w:r>
-        <w:t>’s</w:t>
-      </w:r>
-      <w:proofErr w:type="spellEnd"/>
-      <w:r>
-        <w:t xml:space="preserve"> from </w:t>
-      </w:r>
-      <w:r>
-        <w:t xml:space="preserve">the </w:t>
+        <w:t xml:space="preserve">For this example, we will be using three public </w:t>
+      </w:r>
+      <w:proofErr w:type="spellStart"/>
+      <w:r>
+        <w:t>webservice’s</w:t>
+      </w:r>
+      <w:proofErr w:type="spellEnd"/>
+      <w:r>
+        <w:t xml:space="preserve"> from the </w:t>
       </w:r>
       <w:proofErr w:type="spellStart"/>
       <w:r>
@@ -270,16 +228,7 @@
       </w:r>
       <w:proofErr w:type="spellEnd"/>
       <w:r>
-        <w:t xml:space="preserve"> website</w:t>
-      </w:r>
-      <w:r>
-        <w:t xml:space="preserve"> given at the top</w:t>
-      </w:r>
-      <w:r>
-        <w:t xml:space="preserve">; specifically, </w:t>
-      </w:r>
-      <w:r>
-        <w:t xml:space="preserve">the </w:t>
+        <w:t xml:space="preserve"> website given at the top; specifically, the </w:t>
       </w:r>
       <w:proofErr w:type="spellStart"/>
       <w:r>
@@ -287,22 +236,7 @@
       </w:r>
       <w:proofErr w:type="spellEnd"/>
       <w:r>
-        <w:t xml:space="preserve"> service, the Australian Postcode service, and the UK location service which are all located in the standards and lookup data section</w:t>
-      </w:r>
-      <w:r>
-        <w:t>.</w:t>
-      </w:r>
-      <w:r>
-        <w:t xml:space="preserve"> We want to use these three similar services to aid in the construction of proper </w:t>
-      </w:r>
-      <w:r>
-        <w:t xml:space="preserve">hierarchal </w:t>
-      </w:r>
-      <w:r>
-        <w:t>file management</w:t>
-      </w:r>
-      <w:r>
-        <w:t xml:space="preserve"> which will mimic how an actual professional project is set up.</w:t>
+        <w:t xml:space="preserve"> service, the Australian Postcode service, and the UK location service which are all located in the standards and lookup data section. We want to use these three similar services to aid in the construction of proper hierarchal file management which will mimic how an actual professional project is set up.</w:t>
       </w:r>
     </w:p>
     <w:p>
@@ -413,19 +347,7 @@
         </w:rPr>
       </w:pPr>
       <w:r>
-        <w:t>This is a service that uses</w:t>
-      </w:r>
-      <w:r>
-        <w:t xml:space="preserve"> a</w:t>
-      </w:r>
-      <w:r>
-        <w:t xml:space="preserve"> Post Code</w:t>
-      </w:r>
-      <w:r>
-        <w:t xml:space="preserve"> and an Australian location </w:t>
-      </w:r>
-      <w:r>
-        <w:t>to return relevant data from the input.</w:t>
+        <w:t>This is a service that uses a Post Code and an Australian location to return relevant data from the input.</w:t>
       </w:r>
     </w:p>
     <w:p>
@@ -452,28 +374,7 @@
         </w:rPr>
       </w:pPr>
       <w:r>
-        <w:t>This is a service that uses County</w:t>
-      </w:r>
-      <w:r>
-        <w:t xml:space="preserve">, </w:t>
-      </w:r>
-      <w:r>
-        <w:t>Post Code</w:t>
-      </w:r>
-      <w:r>
-        <w:t xml:space="preserve">, </w:t>
-      </w:r>
-      <w:r>
-        <w:t>Town</w:t>
-      </w:r>
-      <w:r>
-        <w:t xml:space="preserve"> or a </w:t>
-      </w:r>
-      <w:r>
-        <w:t>UK Address</w:t>
-      </w:r>
-      <w:r>
-        <w:t xml:space="preserve"> to return relevant data from the input.</w:t>
+        <w:t>This is a service that uses County, Post Code, Town or a UK Address to return relevant data from the input.</w:t>
       </w:r>
     </w:p>
     <w:p>
@@ -487,10 +388,7 @@
       </w:pPr>
       <w:proofErr w:type="spellStart"/>
       <w:r>
-        <w:t>Soa</w:t>
-      </w:r>
-      <w:r>
-        <w:t>pUI</w:t>
+        <w:t>SoapUI</w:t>
       </w:r>
       <w:proofErr w:type="spellEnd"/>
       <w:r>
@@ -508,10 +406,7 @@
       </w:r>
       <w:proofErr w:type="spellEnd"/>
       <w:r>
-        <w:t>, this is what our sample looks like</w:t>
-      </w:r>
-      <w:r>
-        <w:t xml:space="preserve"> when we create a new Soap Project with the </w:t>
+        <w:t xml:space="preserve">, this is what our sample looks like when we create a new Soap Project with the </w:t>
       </w:r>
       <w:proofErr w:type="spellStart"/>
       <w:r>
@@ -527,13 +422,7 @@
       </w:r>
       <w:proofErr w:type="spellEnd"/>
       <w:r>
-        <w:t>. The other services provided will look similar. The project is built up with the</w:t>
-      </w:r>
-      <w:r>
-        <w:t xml:space="preserve"> main project folder at top followed by a list of soap requests below it. </w:t>
-      </w:r>
-      <w:r>
-        <w:t xml:space="preserve">Using the </w:t>
+        <w:t xml:space="preserve">. The other services provided will look similar. The project is built up with the main project folder at top followed by a list of soap requests below it. Using the </w:t>
       </w:r>
       <w:proofErr w:type="spellStart"/>
       <w:r>
@@ -541,31 +430,7 @@
       </w:r>
       <w:proofErr w:type="spellEnd"/>
       <w:r>
-        <w:t xml:space="preserve"> operation you can</w:t>
-      </w:r>
-      <w:r>
-        <w:t xml:space="preserve"> input </w:t>
-      </w:r>
-      <w:r>
-        <w:t xml:space="preserve">the </w:t>
-      </w:r>
-      <w:r>
-        <w:t>Zip Code</w:t>
-      </w:r>
-      <w:r>
-        <w:t xml:space="preserve"> into the request xml</w:t>
-      </w:r>
-      <w:r>
-        <w:t>, and</w:t>
-      </w:r>
-      <w:r>
-        <w:t xml:space="preserve"> upon pressing play the response xml</w:t>
-      </w:r>
-      <w:r>
-        <w:t xml:space="preserve"> will return city information for that Zip Code</w:t>
-      </w:r>
-      <w:r>
-        <w:t>.</w:t>
+        <w:t xml:space="preserve"> operation you can input the Zip Code into the request xml, and upon pressing play the response xml will return city information for that Zip Code.</w:t>
       </w:r>
     </w:p>
     <w:p>
@@ -574,7 +439,7 @@
           <w:noProof/>
         </w:rPr>
         <w:drawing>
-          <wp:inline distT="0" distB="0" distL="0" distR="0" wp14:anchorId="47F0B987" wp14:editId="790A46CF">
+          <wp:inline distT="0" distB="0" distL="0" distR="0" wp14:anchorId="54356A1D" wp14:editId="2034C5C3">
             <wp:extent cx="5943600" cy="2310130"/>
             <wp:effectExtent l="0" t="0" r="0" b="0"/>
             <wp:docPr id="1" name="Picture 1"/>
@@ -616,19 +481,7 @@
     <w:p/>
     <w:p>
       <w:r>
-        <w:t>Our goal is to</w:t>
-      </w:r>
-      <w:r>
-        <w:t xml:space="preserve"> take this same process, and convert</w:t>
-      </w:r>
-      <w:r>
-        <w:t xml:space="preserve"> it in</w:t>
-      </w:r>
-      <w:r>
-        <w:t>to</w:t>
-      </w:r>
-      <w:r>
-        <w:t xml:space="preserve"> a Java format.</w:t>
+        <w:t>Our goal is to take this same process, and convert it into a Java format.</w:t>
       </w:r>
     </w:p>
     <w:p/>
@@ -642,40 +495,21 @@
         <w:pStyle w:val="Heading2"/>
       </w:pPr>
       <w:r>
-        <w:t xml:space="preserve">Module package and </w:t>
-      </w:r>
-      <w:r>
-        <w:t>Service Class</w:t>
-      </w:r>
-      <w:r>
-        <w:t>’s:</w:t>
+        <w:t>Module package and Service Class’s:</w:t>
       </w:r>
     </w:p>
     <w:p/>
     <w:p>
       <w:r>
-        <w:t>In t</w:t>
-      </w:r>
-      <w:r>
-        <w:t xml:space="preserve">his example </w:t>
-      </w:r>
-      <w:r>
-        <w:t xml:space="preserve">we will be dealing with three services in order to simulate </w:t>
-      </w:r>
-      <w:r>
-        <w:t>enterprise level services</w:t>
-      </w:r>
-      <w:r>
-        <w:t xml:space="preserve"> </w:t>
-      </w:r>
-      <w:r>
-        <w:t xml:space="preserve">where </w:t>
-      </w:r>
-      <w:r>
-        <w:t xml:space="preserve">there can be multiple services that all fall under a single category. In this case our three services all deal with gathering geographical information. </w:t>
-      </w:r>
-      <w:r>
-        <w:t xml:space="preserve">If you are working directly in the </w:t>
+        <w:t xml:space="preserve">In this example we will be dealing with three services in order to simulate enterprise level services where there can be multiple services that all fall under a single category. In this case our three services all deal with gathering </w:t>
+      </w:r>
+      <w:proofErr w:type="spellStart"/>
+      <w:r>
+        <w:t>locationl</w:t>
+      </w:r>
+      <w:proofErr w:type="spellEnd"/>
+      <w:r>
+        <w:t xml:space="preserve"> information. If you are working directly in the </w:t>
       </w:r>
       <w:proofErr w:type="spellStart"/>
       <w:r>
@@ -683,16 +517,7 @@
       </w:r>
       <w:proofErr w:type="spellEnd"/>
       <w:r>
-        <w:t xml:space="preserve"> Toolkit, </w:t>
-      </w:r>
-      <w:r>
-        <w:t xml:space="preserve">first </w:t>
-      </w:r>
-      <w:r>
-        <w:t>create a new package in</w:t>
-      </w:r>
-      <w:r>
-        <w:t xml:space="preserve"> </w:t>
+        <w:t xml:space="preserve"> Toolkit, first create a new module package in </w:t>
       </w:r>
       <w:proofErr w:type="spellStart"/>
       <w:r>
@@ -708,13 +533,15 @@
       </w:r>
       <w:proofErr w:type="spellEnd"/>
       <w:r>
-        <w:t>”. This is where all our service</w:t>
-      </w:r>
-      <w:r>
-        <w:t xml:space="preserve"> java classes will go.</w:t>
-      </w:r>
-      <w:r>
-        <w:t xml:space="preserve"> This is going to be your “Service Package”. It will contain two objects, a class called USZip.java and a package called operations. </w:t>
+        <w:t xml:space="preserve">”. This is where all of our service java classes will go. Then you want to create a new package inside of the module for each of the three services. These will be your “Service Packages”. They will contain two objects, a class called USZip_Service.java, UKLocation_Service.java, or AustralianPostCode_Service.java and a package called operations which will house the classes that represent each of the soap requests you would see in </w:t>
+      </w:r>
+      <w:proofErr w:type="spellStart"/>
+      <w:r>
+        <w:t>SoapUI</w:t>
+      </w:r>
+      <w:proofErr w:type="spellEnd"/>
+      <w:r>
+        <w:t xml:space="preserve">. </w:t>
       </w:r>
     </w:p>
     <w:p/>
@@ -727,7 +554,7 @@
           <w:noProof/>
         </w:rPr>
         <w:drawing>
-          <wp:inline distT="0" distB="0" distL="0" distR="0" wp14:anchorId="1A4B5A14" wp14:editId="57CB73E0">
+          <wp:inline distT="0" distB="0" distL="0" distR="0" wp14:anchorId="23937A8C" wp14:editId="6BD102E1">
             <wp:extent cx="2450592" cy="1055116"/>
             <wp:effectExtent l="0" t="0" r="6985" b="0"/>
             <wp:docPr id="2" name="Picture 2"/>
@@ -1272,6 +1099,10 @@
     <w:p/>
     <w:p/>
     <w:p/>
+    <w:p>
+      <w:bookmarkStart w:id="0" w:name="_GoBack"/>
+      <w:bookmarkEnd w:id="0"/>
+    </w:p>
     <w:sectPr>
       <w:pgSz w:w="12240" w:h="15840"/>
       <w:pgMar w:top="1440" w:right="1440" w:bottom="1440" w:left="1440" w:header="720" w:footer="720" w:gutter="0"/>
@@ -1405,6 +1236,7 @@
     <w:lsdException w:name="HTML Sample" w:semiHidden="1" w:unhideWhenUsed="1"/>
     <w:lsdException w:name="HTML Typewriter" w:semiHidden="1" w:unhideWhenUsed="1"/>
     <w:lsdException w:name="HTML Variable" w:semiHidden="1" w:unhideWhenUsed="1"/>
+    <w:lsdException w:name="Normal Table" w:semiHidden="1" w:unhideWhenUsed="1"/>
     <w:lsdException w:name="annotation subject" w:semiHidden="1" w:unhideWhenUsed="1"/>
     <w:lsdException w:name="No List" w:semiHidden="1" w:unhideWhenUsed="1"/>
     <w:lsdException w:name="Outline List 1" w:semiHidden="1" w:unhideWhenUsed="1"/>
@@ -1451,8 +1283,10 @@
     <w:lsdException w:name="Table Subtle 2" w:semiHidden="1" w:unhideWhenUsed="1"/>
     <w:lsdException w:name="Table Web 1" w:semiHidden="1" w:unhideWhenUsed="1"/>
     <w:lsdException w:name="Table Web 2" w:semiHidden="1" w:unhideWhenUsed="1"/>
+    <w:lsdException w:name="Table Web 3" w:semiHidden="1" w:unhideWhenUsed="1"/>
     <w:lsdException w:name="Balloon Text" w:semiHidden="1" w:unhideWhenUsed="1"/>
     <w:lsdException w:name="Table Grid" w:uiPriority="39"/>
+    <w:lsdException w:name="Table Theme" w:semiHidden="1" w:unhideWhenUsed="1"/>
     <w:lsdException w:name="Placeholder Text" w:semiHidden="1"/>
     <w:lsdException w:name="No Spacing" w:uiPriority="1" w:qFormat="1"/>
     <w:lsdException w:name="Light Shading" w:uiPriority="60"/>
@@ -1673,6 +1507,7 @@
   <w:style w:type="paragraph" w:default="1" w:styleId="Normal">
     <w:name w:val="Normal"/>
     <w:qFormat/>
+    <w:rsid w:val="00845E93"/>
   </w:style>
   <w:style w:type="paragraph" w:styleId="Heading1">
     <w:name w:val="heading 1"/>
@@ -1720,6 +1555,7 @@
   <w:style w:type="character" w:default="1" w:styleId="DefaultParagraphFont">
     <w:name w:val="Default Paragraph Font"/>
     <w:uiPriority w:val="1"/>
+    <w:semiHidden/>
     <w:unhideWhenUsed/>
   </w:style>
   <w:style w:type="table" w:default="1" w:styleId="TableNormal">

</xml_diff>

<commit_message>
Added new module package and services img
</commit_message>
<xml_diff>
--- a/Testing Soap Service in Orasi Java Toolkit.docx
+++ b/Testing Soap Service in Orasi Java Toolkit.docx
@@ -541,10 +541,9 @@
       </w:r>
       <w:proofErr w:type="spellEnd"/>
       <w:r>
-        <w:t xml:space="preserve">. </w:t>
-      </w:r>
-    </w:p>
-    <w:p/>
+        <w:t>.</w:t>
+      </w:r>
+    </w:p>
     <w:p>
       <w:pPr>
         <w:jc w:val="center"/>
@@ -552,12 +551,13 @@
       <w:r>
         <w:rPr>
           <w:noProof/>
+          <w:bdr w:val="single" w:sz="12" w:space="0" w:color="5B9BD5" w:themeColor="accent1" w:shadow="1"/>
         </w:rPr>
         <w:drawing>
-          <wp:inline distT="0" distB="0" distL="0" distR="0" wp14:anchorId="23937A8C" wp14:editId="6BD102E1">
-            <wp:extent cx="2450592" cy="1055116"/>
-            <wp:effectExtent l="0" t="0" r="6985" b="0"/>
-            <wp:docPr id="2" name="Picture 2"/>
+          <wp:inline distT="0" distB="0" distL="0" distR="0" wp14:anchorId="653D9579" wp14:editId="71761557">
+            <wp:extent cx="2733675" cy="2152650"/>
+            <wp:effectExtent l="0" t="0" r="9525" b="0"/>
+            <wp:docPr id="3" name="Picture 3"/>
             <wp:cNvGraphicFramePr>
               <a:graphicFrameLocks xmlns:a="http://schemas.openxmlformats.org/drawingml/2006/main" noChangeAspect="1"/>
             </wp:cNvGraphicFramePr>
@@ -577,7 +577,7 @@
                   <pic:spPr>
                     <a:xfrm>
                       <a:off x="0" y="0"/>
-                      <a:ext cx="2500418" cy="1076569"/>
+                      <a:ext cx="2733675" cy="2152650"/>
                     </a:xfrm>
                     <a:prstGeom prst="rect">
                       <a:avLst/>
@@ -590,7 +590,10 @@
         </w:drawing>
       </w:r>
     </w:p>
-    <w:p>
+    <w:p/>
+    <w:p>
+      <w:bookmarkStart w:id="0" w:name="_GoBack"/>
+      <w:bookmarkEnd w:id="0"/>
       <w:r>
         <w:t xml:space="preserve">Since we are dealing with a single environment, the </w:t>
       </w:r>
@@ -1099,10 +1102,7 @@
     <w:p/>
     <w:p/>
     <w:p/>
-    <w:p>
-      <w:bookmarkStart w:id="0" w:name="_GoBack"/>
-      <w:bookmarkEnd w:id="0"/>
-    </w:p>
+    <w:p/>
     <w:sectPr>
       <w:pgSz w:w="12240" w:h="15840"/>
       <w:pgMar w:top="1440" w:right="1440" w:bottom="1440" w:left="1440" w:header="720" w:footer="720" w:gutter="0"/>

</xml_diff>

<commit_message>
Added request class info in the word doc tutorial
</commit_message>
<xml_diff>
--- a/Testing Soap Service in Orasi Java Toolkit.docx
+++ b/Testing Soap Service in Orasi Java Toolkit.docx
@@ -501,13 +501,11 @@
     <w:p/>
     <w:p>
       <w:r>
-        <w:t xml:space="preserve">In this example we will be dealing with three services in order to simulate enterprise level services where there can be multiple services that all fall under a single category. In this case our three services all deal with gathering </w:t>
-      </w:r>
-      <w:proofErr w:type="spellStart"/>
-      <w:r>
-        <w:t>locationl</w:t>
-      </w:r>
-      <w:proofErr w:type="spellEnd"/>
+        <w:t>In this example we will be dealing with three services in order to simulate enterprise level services where there can be multiple services that all fall under a single category. In this case our three services a</w:t>
+      </w:r>
+      <w:r>
+        <w:t>ll deal with gathering location</w:t>
+      </w:r>
       <w:r>
         <w:t xml:space="preserve"> information. If you are working directly in the </w:t>
       </w:r>
@@ -533,7 +531,19 @@
       </w:r>
       <w:proofErr w:type="spellEnd"/>
       <w:r>
-        <w:t xml:space="preserve">”. This is where all of our service java classes will go. Then you want to create a new package inside of the module for each of the three services. These will be your “Service Packages”. They will contain two objects, a class called USZip_Service.java, UKLocation_Service.java, or AustralianPostCode_Service.java and a package called operations which will house the classes that represent each of the soap requests you would see in </w:t>
+        <w:t>”. This is where all of our service java classes will go. Then you want to create a new package inside of the module for each of the three services. These will be your “Service Packages”. They will contain two objects, a class called USZip</w:t>
+      </w:r>
+      <w:r>
+        <w:t>.java, UKLocation</w:t>
+      </w:r>
+      <w:r>
+        <w:t>.jav</w:t>
+      </w:r>
+      <w:r>
+        <w:t>a, or AustralianPostCode</w:t>
+      </w:r>
+      <w:r>
+        <w:t xml:space="preserve">.java and a package called operations which will house the classes that represent each of the soap requests you would see in </w:t>
       </w:r>
       <w:proofErr w:type="spellStart"/>
       <w:r>
@@ -592,8 +602,6 @@
     </w:p>
     <w:p/>
     <w:p>
-      <w:bookmarkStart w:id="0" w:name="_GoBack"/>
-      <w:bookmarkEnd w:id="0"/>
       <w:r>
         <w:t xml:space="preserve">Since we are dealing with a single environment, the </w:t>
       </w:r>
@@ -611,7 +619,13 @@
       </w:r>
       <w:proofErr w:type="spellEnd"/>
       <w:r>
-        <w:t>, and set the Service Name and Service URL to be used. The Service Name in this case is used for reporting purposes, while the Service URL is going to be the endpoint triggered and where requests are sent to.</w:t>
+        <w:t xml:space="preserve">, and set the Service Name and Service URL to be used. The Service Name in this case is </w:t>
+      </w:r>
+      <w:r>
+        <w:t xml:space="preserve">a tracking device </w:t>
+      </w:r>
+      <w:r>
+        <w:t>used for reporting purposes, while the Service URL is going to be the endpoint triggered and where requests are sent to.</w:t>
       </w:r>
     </w:p>
     <w:p>
@@ -791,6 +805,7 @@
           <w:color w:val="000000"/>
           <w:sz w:val="16"/>
           <w:szCs w:val="16"/>
+          <w:highlight w:val="yellow"/>
         </w:rPr>
         <w:t>SoapService</w:t>
       </w:r>
@@ -1103,6 +1118,160 @@
     <w:p/>
     <w:p/>
     <w:p/>
+    <w:p>
+      <w:r>
+        <w:lastRenderedPageBreak/>
+        <w:t>You will now want to start creating your classes</w:t>
+      </w:r>
+      <w:r>
+        <w:t xml:space="preserve"> under the operations package</w:t>
+      </w:r>
+      <w:r>
+        <w:t xml:space="preserve">. These again are designed to mimic the </w:t>
+      </w:r>
+      <w:r>
+        <w:t xml:space="preserve">soap </w:t>
+      </w:r>
+      <w:r>
+        <w:t xml:space="preserve">requests </w:t>
+      </w:r>
+      <w:r>
+        <w:t xml:space="preserve">that </w:t>
+      </w:r>
+      <w:r>
+        <w:t xml:space="preserve">you can run in the </w:t>
+      </w:r>
+      <w:proofErr w:type="spellStart"/>
+      <w:r>
+        <w:t>SoapUI</w:t>
+      </w:r>
+      <w:proofErr w:type="spellEnd"/>
+      <w:r>
+        <w:t>.</w:t>
+      </w:r>
+      <w:r>
+        <w:t xml:space="preserve"> For each class yo</w:t>
+      </w:r>
+      <w:r>
+        <w:t xml:space="preserve">u will first want to extend </w:t>
+      </w:r>
+      <w:r>
+        <w:t xml:space="preserve">off of the WSDL building class which in this case is the </w:t>
+      </w:r>
+      <w:proofErr w:type="spellStart"/>
+      <w:r>
+        <w:t>USZip</w:t>
+      </w:r>
+      <w:proofErr w:type="spellEnd"/>
+      <w:r>
+        <w:t xml:space="preserve"> class. This will allow you to </w:t>
+      </w:r>
+      <w:r>
+        <w:t xml:space="preserve">use the available methods in the </w:t>
+      </w:r>
+      <w:proofErr w:type="spellStart"/>
+      <w:r>
+        <w:t>SoapServices</w:t>
+      </w:r>
+      <w:proofErr w:type="spellEnd"/>
+      <w:r>
+        <w:t xml:space="preserve"> class</w:t>
+      </w:r>
+      <w:r>
+        <w:t xml:space="preserve"> in each request class. A </w:t>
+      </w:r>
+      <w:proofErr w:type="spellStart"/>
+      <w:r>
+        <w:t>GetInfoByZipCode</w:t>
+      </w:r>
+      <w:proofErr w:type="spellEnd"/>
+      <w:r>
+        <w:t xml:space="preserve"> constructor will set an operation name for recording and it will also build a section of the </w:t>
+      </w:r>
+      <w:proofErr w:type="spellStart"/>
+      <w:r>
+        <w:t>wsdl</w:t>
+      </w:r>
+      <w:proofErr w:type="spellEnd"/>
+      <w:r>
+        <w:t xml:space="preserve">; specifically, in this case the section that requests info by Zip code. There are two clean up methods that allot the information to be presented in a more readable format. You will also create a </w:t>
+      </w:r>
+      <w:proofErr w:type="spellStart"/>
+      <w:r>
+        <w:t>setZipCode</w:t>
+      </w:r>
+      <w:proofErr w:type="spellEnd"/>
+      <w:r>
+        <w:t xml:space="preserve"> method that finds the zip code request node and inserts a zip as well as a </w:t>
+      </w:r>
+      <w:proofErr w:type="spellStart"/>
+      <w:r>
+        <w:t>GetNumberOfResuts</w:t>
+      </w:r>
+      <w:proofErr w:type="spellEnd"/>
+      <w:r>
+        <w:t xml:space="preserve"> method that uses </w:t>
+      </w:r>
+      <w:r>
+        <w:t xml:space="preserve">the </w:t>
+      </w:r>
+      <w:proofErr w:type="spellStart"/>
+      <w:r>
+        <w:t>getNumberOfResponseNodesByXPath</w:t>
+      </w:r>
+      <w:proofErr w:type="spellEnd"/>
+      <w:r>
+        <w:t xml:space="preserve"> method to return the number of response nodes.</w:t>
+      </w:r>
+      <w:bookmarkStart w:id="0" w:name="_GoBack"/>
+      <w:bookmarkEnd w:id="0"/>
+    </w:p>
+    <w:p/>
+    <w:p>
+      <w:pPr>
+        <w:jc w:val="center"/>
+      </w:pPr>
+      <w:r>
+        <w:rPr>
+          <w:noProof/>
+        </w:rPr>
+        <w:drawing>
+          <wp:inline distT="0" distB="0" distL="0" distR="0" wp14:anchorId="1DBFCEBC" wp14:editId="6B24BAEF">
+            <wp:extent cx="5943600" cy="4040505"/>
+            <wp:effectExtent l="0" t="0" r="0" b="0"/>
+            <wp:docPr id="2" name="Picture 2"/>
+            <wp:cNvGraphicFramePr>
+              <a:graphicFrameLocks xmlns:a="http://schemas.openxmlformats.org/drawingml/2006/main" noChangeAspect="1"/>
+            </wp:cNvGraphicFramePr>
+            <a:graphic xmlns:a="http://schemas.openxmlformats.org/drawingml/2006/main">
+              <a:graphicData uri="http://schemas.openxmlformats.org/drawingml/2006/picture">
+                <pic:pic xmlns:pic="http://schemas.openxmlformats.org/drawingml/2006/picture">
+                  <pic:nvPicPr>
+                    <pic:cNvPr id="1" name=""/>
+                    <pic:cNvPicPr/>
+                  </pic:nvPicPr>
+                  <pic:blipFill>
+                    <a:blip r:embed="rId10"/>
+                    <a:stretch>
+                      <a:fillRect/>
+                    </a:stretch>
+                  </pic:blipFill>
+                  <pic:spPr>
+                    <a:xfrm>
+                      <a:off x="0" y="0"/>
+                      <a:ext cx="5943600" cy="4040505"/>
+                    </a:xfrm>
+                    <a:prstGeom prst="rect">
+                      <a:avLst/>
+                    </a:prstGeom>
+                  </pic:spPr>
+                </pic:pic>
+              </a:graphicData>
+            </a:graphic>
+          </wp:inline>
+        </w:drawing>
+      </w:r>
+    </w:p>
     <w:sectPr>
       <w:pgSz w:w="12240" w:h="15840"/>
       <w:pgMar w:top="1440" w:right="1440" w:bottom="1440" w:left="1440" w:header="720" w:footer="720" w:gutter="0"/>

</xml_diff>

<commit_message>
Added more to the word doc tutorial
</commit_message>
<xml_diff>
--- a/Testing Soap Service in Orasi Java Toolkit.docx
+++ b/Testing Soap Service in Orasi Java Toolkit.docx
@@ -555,6 +555,10 @@
       </w:r>
     </w:p>
     <w:p>
+      <w:bookmarkStart w:id="0" w:name="_GoBack"/>
+      <w:bookmarkEnd w:id="0"/>
+    </w:p>
+    <w:p>
       <w:pPr>
         <w:jc w:val="center"/>
       </w:pPr>
@@ -636,61 +640,13 @@
         <w:spacing w:after="0" w:line="240" w:lineRule="auto"/>
         <w:rPr>
           <w:rFonts w:ascii="Courier New" w:hAnsi="Courier New" w:cs="Courier New"/>
-          <w:sz w:val="16"/>
-          <w:szCs w:val="16"/>
-        </w:rPr>
-      </w:pPr>
-      <w:r>
-        <w:rPr>
-          <w:rFonts w:ascii="Courier New" w:hAnsi="Courier New" w:cs="Courier New"/>
           <w:b/>
           <w:bCs/>
           <w:color w:val="7F0055"/>
           <w:sz w:val="16"/>
           <w:szCs w:val="16"/>
         </w:rPr>
-        <w:t>import</w:t>
-      </w:r>
-      <w:r>
-        <w:rPr>
-          <w:rFonts w:ascii="Courier New" w:hAnsi="Courier New" w:cs="Courier New"/>
-          <w:color w:val="000000"/>
-          <w:sz w:val="16"/>
-          <w:szCs w:val="16"/>
-        </w:rPr>
-        <w:t xml:space="preserve"> </w:t>
-      </w:r>
-      <w:proofErr w:type="spellStart"/>
-      <w:proofErr w:type="gramStart"/>
-      <w:r>
-        <w:rPr>
-          <w:rFonts w:ascii="Courier New" w:hAnsi="Courier New" w:cs="Courier New"/>
-          <w:color w:val="000000"/>
-          <w:sz w:val="16"/>
-          <w:szCs w:val="16"/>
-        </w:rPr>
-        <w:t>com.orasi.api.soapServices.core</w:t>
-      </w:r>
-      <w:proofErr w:type="gramEnd"/>
-      <w:r>
-        <w:rPr>
-          <w:rFonts w:ascii="Courier New" w:hAnsi="Courier New" w:cs="Courier New"/>
-          <w:color w:val="000000"/>
-          <w:sz w:val="16"/>
-          <w:szCs w:val="16"/>
-        </w:rPr>
-        <w:t>.SoapService</w:t>
-      </w:r>
-      <w:proofErr w:type="spellEnd"/>
-      <w:r>
-        <w:rPr>
-          <w:rFonts w:ascii="Courier New" w:hAnsi="Courier New" w:cs="Courier New"/>
-          <w:color w:val="000000"/>
-          <w:sz w:val="16"/>
-          <w:szCs w:val="16"/>
-        </w:rPr>
-        <w:t>;</w:t>
-      </w:r>
+      </w:pPr>
     </w:p>
     <w:p>
       <w:pPr>
@@ -700,6 +656,9 @@
         <w:spacing w:after="0" w:line="240" w:lineRule="auto"/>
         <w:rPr>
           <w:rFonts w:ascii="Courier New" w:hAnsi="Courier New" w:cs="Courier New"/>
+          <w:b/>
+          <w:bCs/>
+          <w:color w:val="7F0055"/>
           <w:sz w:val="16"/>
           <w:szCs w:val="16"/>
         </w:rPr>
@@ -726,7 +685,7 @@
           <w:sz w:val="16"/>
           <w:szCs w:val="16"/>
         </w:rPr>
-        <w:t>public</w:t>
+        <w:t>import</w:t>
       </w:r>
       <w:r>
         <w:rPr>
@@ -737,66 +696,6 @@
         </w:rPr>
         <w:t xml:space="preserve"> </w:t>
       </w:r>
-      <w:r>
-        <w:rPr>
-          <w:rFonts w:ascii="Courier New" w:hAnsi="Courier New" w:cs="Courier New"/>
-          <w:b/>
-          <w:bCs/>
-          <w:color w:val="7F0055"/>
-          <w:sz w:val="16"/>
-          <w:szCs w:val="16"/>
-        </w:rPr>
-        <w:t>class</w:t>
-      </w:r>
-      <w:r>
-        <w:rPr>
-          <w:rFonts w:ascii="Courier New" w:hAnsi="Courier New" w:cs="Courier New"/>
-          <w:color w:val="000000"/>
-          <w:sz w:val="16"/>
-          <w:szCs w:val="16"/>
-        </w:rPr>
-        <w:t xml:space="preserve"> </w:t>
-      </w:r>
-      <w:proofErr w:type="spellStart"/>
-      <w:r>
-        <w:rPr>
-          <w:rFonts w:ascii="Courier New" w:hAnsi="Courier New" w:cs="Courier New"/>
-          <w:color w:val="000000"/>
-          <w:sz w:val="16"/>
-          <w:szCs w:val="16"/>
-        </w:rPr>
-        <w:t>USZip</w:t>
-      </w:r>
-      <w:proofErr w:type="spellEnd"/>
-      <w:r>
-        <w:rPr>
-          <w:rFonts w:ascii="Courier New" w:hAnsi="Courier New" w:cs="Courier New"/>
-          <w:color w:val="000000"/>
-          <w:sz w:val="16"/>
-          <w:szCs w:val="16"/>
-        </w:rPr>
-        <w:t xml:space="preserve"> </w:t>
-      </w:r>
-      <w:r>
-        <w:rPr>
-          <w:rFonts w:ascii="Courier New" w:hAnsi="Courier New" w:cs="Courier New"/>
-          <w:b/>
-          <w:bCs/>
-          <w:color w:val="7F0055"/>
-          <w:sz w:val="16"/>
-          <w:szCs w:val="16"/>
-        </w:rPr>
-        <w:t>extends</w:t>
-      </w:r>
-      <w:r>
-        <w:rPr>
-          <w:rFonts w:ascii="Courier New" w:hAnsi="Courier New" w:cs="Courier New"/>
-          <w:color w:val="000000"/>
-          <w:sz w:val="16"/>
-          <w:szCs w:val="16"/>
-        </w:rPr>
-        <w:t xml:space="preserve"> </w:t>
-      </w:r>
       <w:proofErr w:type="spellStart"/>
       <w:proofErr w:type="gramStart"/>
       <w:r>
@@ -805,21 +704,29 @@
           <w:color w:val="000000"/>
           <w:sz w:val="16"/>
           <w:szCs w:val="16"/>
-          <w:highlight w:val="yellow"/>
-        </w:rPr>
-        <w:t>SoapService</w:t>
-      </w:r>
-      <w:proofErr w:type="spellEnd"/>
-      <w:r>
-        <w:rPr>
-          <w:rFonts w:ascii="Courier New" w:hAnsi="Courier New" w:cs="Courier New"/>
-          <w:color w:val="000000"/>
-          <w:sz w:val="16"/>
-          <w:szCs w:val="16"/>
-        </w:rPr>
-        <w:t>{</w:t>
+        </w:rPr>
+        <w:t>com.orasi.api.soapServices.core</w:t>
       </w:r>
       <w:proofErr w:type="gramEnd"/>
+      <w:r>
+        <w:rPr>
+          <w:rFonts w:ascii="Courier New" w:hAnsi="Courier New" w:cs="Courier New"/>
+          <w:color w:val="000000"/>
+          <w:sz w:val="16"/>
+          <w:szCs w:val="16"/>
+        </w:rPr>
+        <w:t>.SoapService</w:t>
+      </w:r>
+      <w:proofErr w:type="spellEnd"/>
+      <w:r>
+        <w:rPr>
+          <w:rFonts w:ascii="Courier New" w:hAnsi="Courier New" w:cs="Courier New"/>
+          <w:color w:val="000000"/>
+          <w:sz w:val="16"/>
+          <w:szCs w:val="16"/>
+        </w:rPr>
+        <w:t>;</w:t>
+      </w:r>
     </w:p>
     <w:p>
       <w:pPr>
@@ -849,15 +756,6 @@
       <w:r>
         <w:rPr>
           <w:rFonts w:ascii="Courier New" w:hAnsi="Courier New" w:cs="Courier New"/>
-          <w:color w:val="000000"/>
-          <w:sz w:val="16"/>
-          <w:szCs w:val="16"/>
-        </w:rPr>
-        <w:tab/>
-      </w:r>
-      <w:r>
-        <w:rPr>
-          <w:rFonts w:ascii="Courier New" w:hAnsi="Courier New" w:cs="Courier New"/>
           <w:b/>
           <w:bCs/>
           <w:color w:val="7F0055"/>
@@ -875,6 +773,66 @@
         </w:rPr>
         <w:t xml:space="preserve"> </w:t>
       </w:r>
+      <w:r>
+        <w:rPr>
+          <w:rFonts w:ascii="Courier New" w:hAnsi="Courier New" w:cs="Courier New"/>
+          <w:b/>
+          <w:bCs/>
+          <w:color w:val="7F0055"/>
+          <w:sz w:val="16"/>
+          <w:szCs w:val="16"/>
+        </w:rPr>
+        <w:t>class</w:t>
+      </w:r>
+      <w:r>
+        <w:rPr>
+          <w:rFonts w:ascii="Courier New" w:hAnsi="Courier New" w:cs="Courier New"/>
+          <w:color w:val="000000"/>
+          <w:sz w:val="16"/>
+          <w:szCs w:val="16"/>
+        </w:rPr>
+        <w:t xml:space="preserve"> </w:t>
+      </w:r>
+      <w:proofErr w:type="spellStart"/>
+      <w:r>
+        <w:rPr>
+          <w:rFonts w:ascii="Courier New" w:hAnsi="Courier New" w:cs="Courier New"/>
+          <w:color w:val="000000"/>
+          <w:sz w:val="16"/>
+          <w:szCs w:val="16"/>
+        </w:rPr>
+        <w:t>USZip</w:t>
+      </w:r>
+      <w:proofErr w:type="spellEnd"/>
+      <w:r>
+        <w:rPr>
+          <w:rFonts w:ascii="Courier New" w:hAnsi="Courier New" w:cs="Courier New"/>
+          <w:color w:val="000000"/>
+          <w:sz w:val="16"/>
+          <w:szCs w:val="16"/>
+        </w:rPr>
+        <w:t xml:space="preserve"> </w:t>
+      </w:r>
+      <w:r>
+        <w:rPr>
+          <w:rFonts w:ascii="Courier New" w:hAnsi="Courier New" w:cs="Courier New"/>
+          <w:b/>
+          <w:bCs/>
+          <w:color w:val="7F0055"/>
+          <w:sz w:val="16"/>
+          <w:szCs w:val="16"/>
+        </w:rPr>
+        <w:t>extends</w:t>
+      </w:r>
+      <w:r>
+        <w:rPr>
+          <w:rFonts w:ascii="Courier New" w:hAnsi="Courier New" w:cs="Courier New"/>
+          <w:color w:val="000000"/>
+          <w:sz w:val="16"/>
+          <w:szCs w:val="16"/>
+        </w:rPr>
+        <w:t xml:space="preserve"> </w:t>
+      </w:r>
       <w:proofErr w:type="spellStart"/>
       <w:proofErr w:type="gramStart"/>
       <w:r>
@@ -883,29 +841,21 @@
           <w:color w:val="000000"/>
           <w:sz w:val="16"/>
           <w:szCs w:val="16"/>
-        </w:rPr>
-        <w:t>USZip</w:t>
-      </w:r>
-      <w:proofErr w:type="spellEnd"/>
-      <w:r>
-        <w:rPr>
-          <w:rFonts w:ascii="Courier New" w:hAnsi="Courier New" w:cs="Courier New"/>
-          <w:color w:val="000000"/>
-          <w:sz w:val="16"/>
-          <w:szCs w:val="16"/>
-        </w:rPr>
-        <w:t>(</w:t>
+          <w:highlight w:val="yellow"/>
+        </w:rPr>
+        <w:t>SoapService</w:t>
+      </w:r>
+      <w:proofErr w:type="spellEnd"/>
+      <w:r>
+        <w:rPr>
+          <w:rFonts w:ascii="Courier New" w:hAnsi="Courier New" w:cs="Courier New"/>
+          <w:color w:val="000000"/>
+          <w:sz w:val="16"/>
+          <w:szCs w:val="16"/>
+        </w:rPr>
+        <w:t>{</w:t>
       </w:r>
       <w:proofErr w:type="gramEnd"/>
-      <w:r>
-        <w:rPr>
-          <w:rFonts w:ascii="Courier New" w:hAnsi="Courier New" w:cs="Courier New"/>
-          <w:color w:val="000000"/>
-          <w:sz w:val="16"/>
-          <w:szCs w:val="16"/>
-        </w:rPr>
-        <w:t>) {</w:t>
-      </w:r>
     </w:p>
     <w:p>
       <w:pPr>
@@ -919,74 +869,6 @@
           <w:szCs w:val="16"/>
         </w:rPr>
       </w:pPr>
-      <w:r>
-        <w:rPr>
-          <w:rFonts w:ascii="Courier New" w:hAnsi="Courier New" w:cs="Courier New"/>
-          <w:color w:val="000000"/>
-          <w:sz w:val="16"/>
-          <w:szCs w:val="16"/>
-        </w:rPr>
-        <w:tab/>
-        <w:t xml:space="preserve">    </w:t>
-      </w:r>
-      <w:proofErr w:type="spellStart"/>
-      <w:r>
-        <w:rPr>
-          <w:rFonts w:ascii="Courier New" w:hAnsi="Courier New" w:cs="Courier New"/>
-          <w:color w:val="000000"/>
-          <w:sz w:val="16"/>
-          <w:szCs w:val="16"/>
-        </w:rPr>
-        <w:t>setServiceName</w:t>
-      </w:r>
-      <w:proofErr w:type="spellEnd"/>
-      <w:r>
-        <w:rPr>
-          <w:rFonts w:ascii="Courier New" w:hAnsi="Courier New" w:cs="Courier New"/>
-          <w:color w:val="000000"/>
-          <w:sz w:val="16"/>
-          <w:szCs w:val="16"/>
-        </w:rPr>
-        <w:t>(</w:t>
-      </w:r>
-      <w:r>
-        <w:rPr>
-          <w:rFonts w:ascii="Courier New" w:hAnsi="Courier New" w:cs="Courier New"/>
-          <w:color w:val="2A00FF"/>
-          <w:sz w:val="16"/>
-          <w:szCs w:val="16"/>
-        </w:rPr>
-        <w:t>"</w:t>
-      </w:r>
-      <w:proofErr w:type="spellStart"/>
-      <w:r>
-        <w:rPr>
-          <w:rFonts w:ascii="Courier New" w:hAnsi="Courier New" w:cs="Courier New"/>
-          <w:color w:val="2A00FF"/>
-          <w:sz w:val="16"/>
-          <w:szCs w:val="16"/>
-        </w:rPr>
-        <w:t>UsZipService</w:t>
-      </w:r>
-      <w:proofErr w:type="spellEnd"/>
-      <w:r>
-        <w:rPr>
-          <w:rFonts w:ascii="Courier New" w:hAnsi="Courier New" w:cs="Courier New"/>
-          <w:color w:val="2A00FF"/>
-          <w:sz w:val="16"/>
-          <w:szCs w:val="16"/>
-        </w:rPr>
-        <w:t>"</w:t>
-      </w:r>
-      <w:r>
-        <w:rPr>
-          <w:rFonts w:ascii="Courier New" w:hAnsi="Courier New" w:cs="Courier New"/>
-          <w:color w:val="000000"/>
-          <w:sz w:val="16"/>
-          <w:szCs w:val="16"/>
-        </w:rPr>
-        <w:t>);</w:t>
-      </w:r>
     </w:p>
     <w:p>
       <w:pPr>
@@ -1008,17 +890,37 @@
           <w:szCs w:val="16"/>
         </w:rPr>
         <w:tab/>
-        <w:t xml:space="preserve">    </w:t>
-      </w:r>
-      <w:proofErr w:type="spellStart"/>
-      <w:r>
-        <w:rPr>
-          <w:rFonts w:ascii="Courier New" w:hAnsi="Courier New" w:cs="Courier New"/>
-          <w:color w:val="000000"/>
-          <w:sz w:val="16"/>
-          <w:szCs w:val="16"/>
-        </w:rPr>
-        <w:t>setServiceURL</w:t>
+      </w:r>
+      <w:r>
+        <w:rPr>
+          <w:rFonts w:ascii="Courier New" w:hAnsi="Courier New" w:cs="Courier New"/>
+          <w:b/>
+          <w:bCs/>
+          <w:color w:val="7F0055"/>
+          <w:sz w:val="16"/>
+          <w:szCs w:val="16"/>
+        </w:rPr>
+        <w:t>public</w:t>
+      </w:r>
+      <w:r>
+        <w:rPr>
+          <w:rFonts w:ascii="Courier New" w:hAnsi="Courier New" w:cs="Courier New"/>
+          <w:color w:val="000000"/>
+          <w:sz w:val="16"/>
+          <w:szCs w:val="16"/>
+        </w:rPr>
+        <w:t xml:space="preserve"> </w:t>
+      </w:r>
+      <w:proofErr w:type="spellStart"/>
+      <w:proofErr w:type="gramStart"/>
+      <w:r>
+        <w:rPr>
+          <w:rFonts w:ascii="Courier New" w:hAnsi="Courier New" w:cs="Courier New"/>
+          <w:color w:val="000000"/>
+          <w:sz w:val="16"/>
+          <w:szCs w:val="16"/>
+        </w:rPr>
+        <w:t>USZip</w:t>
       </w:r>
       <w:proofErr w:type="spellEnd"/>
       <w:r>
@@ -1030,43 +932,15 @@
         </w:rPr>
         <w:t>(</w:t>
       </w:r>
-      <w:r>
-        <w:rPr>
-          <w:rFonts w:ascii="Courier New" w:hAnsi="Courier New" w:cs="Courier New"/>
-          <w:color w:val="2A00FF"/>
-          <w:sz w:val="16"/>
-          <w:szCs w:val="16"/>
-        </w:rPr>
-        <w:t>"http://www.webservicex.net/</w:t>
-      </w:r>
-      <w:proofErr w:type="gramStart"/>
-      <w:r>
-        <w:rPr>
-          <w:rFonts w:ascii="Courier New" w:hAnsi="Courier New" w:cs="Courier New"/>
-          <w:color w:val="2A00FF"/>
-          <w:sz w:val="16"/>
-          <w:szCs w:val="16"/>
-        </w:rPr>
-        <w:t>uszip.asmx?wsdl</w:t>
-      </w:r>
       <w:proofErr w:type="gramEnd"/>
       <w:r>
         <w:rPr>
           <w:rFonts w:ascii="Courier New" w:hAnsi="Courier New" w:cs="Courier New"/>
-          <w:color w:val="2A00FF"/>
-          <w:sz w:val="16"/>
-          <w:szCs w:val="16"/>
-        </w:rPr>
-        <w:t>"</w:t>
-      </w:r>
-      <w:r>
-        <w:rPr>
-          <w:rFonts w:ascii="Courier New" w:hAnsi="Courier New" w:cs="Courier New"/>
-          <w:color w:val="000000"/>
-          <w:sz w:val="16"/>
-          <w:szCs w:val="16"/>
-        </w:rPr>
-        <w:t>);</w:t>
+          <w:color w:val="000000"/>
+          <w:sz w:val="16"/>
+          <w:szCs w:val="16"/>
+        </w:rPr>
+        <w:t>) {</w:t>
       </w:r>
     </w:p>
     <w:p>
@@ -1089,7 +963,65 @@
           <w:szCs w:val="16"/>
         </w:rPr>
         <w:tab/>
-        <w:t>}</w:t>
+        <w:t xml:space="preserve">    </w:t>
+      </w:r>
+      <w:proofErr w:type="spellStart"/>
+      <w:r>
+        <w:rPr>
+          <w:rFonts w:ascii="Courier New" w:hAnsi="Courier New" w:cs="Courier New"/>
+          <w:color w:val="000000"/>
+          <w:sz w:val="16"/>
+          <w:szCs w:val="16"/>
+        </w:rPr>
+        <w:t>setServiceName</w:t>
+      </w:r>
+      <w:proofErr w:type="spellEnd"/>
+      <w:r>
+        <w:rPr>
+          <w:rFonts w:ascii="Courier New" w:hAnsi="Courier New" w:cs="Courier New"/>
+          <w:color w:val="000000"/>
+          <w:sz w:val="16"/>
+          <w:szCs w:val="16"/>
+        </w:rPr>
+        <w:t>(</w:t>
+      </w:r>
+      <w:r>
+        <w:rPr>
+          <w:rFonts w:ascii="Courier New" w:hAnsi="Courier New" w:cs="Courier New"/>
+          <w:color w:val="2A00FF"/>
+          <w:sz w:val="16"/>
+          <w:szCs w:val="16"/>
+        </w:rPr>
+        <w:t>"</w:t>
+      </w:r>
+      <w:proofErr w:type="spellStart"/>
+      <w:r>
+        <w:rPr>
+          <w:rFonts w:ascii="Courier New" w:hAnsi="Courier New" w:cs="Courier New"/>
+          <w:color w:val="2A00FF"/>
+          <w:sz w:val="16"/>
+          <w:szCs w:val="16"/>
+        </w:rPr>
+        <w:t>UsZipService</w:t>
+      </w:r>
+      <w:proofErr w:type="spellEnd"/>
+      <w:r>
+        <w:rPr>
+          <w:rFonts w:ascii="Courier New" w:hAnsi="Courier New" w:cs="Courier New"/>
+          <w:color w:val="2A00FF"/>
+          <w:sz w:val="16"/>
+          <w:szCs w:val="16"/>
+        </w:rPr>
+        <w:t>"</w:t>
+      </w:r>
+      <w:r>
+        <w:rPr>
+          <w:rFonts w:ascii="Courier New" w:hAnsi="Courier New" w:cs="Courier New"/>
+          <w:color w:val="000000"/>
+          <w:sz w:val="16"/>
+          <w:szCs w:val="16"/>
+        </w:rPr>
+        <w:t>);</w:t>
       </w:r>
     </w:p>
     <w:p>
@@ -1111,6 +1043,110 @@
           <w:sz w:val="16"/>
           <w:szCs w:val="16"/>
         </w:rPr>
+        <w:tab/>
+        <w:t xml:space="preserve">    </w:t>
+      </w:r>
+      <w:proofErr w:type="spellStart"/>
+      <w:r>
+        <w:rPr>
+          <w:rFonts w:ascii="Courier New" w:hAnsi="Courier New" w:cs="Courier New"/>
+          <w:color w:val="000000"/>
+          <w:sz w:val="16"/>
+          <w:szCs w:val="16"/>
+        </w:rPr>
+        <w:t>setServiceURL</w:t>
+      </w:r>
+      <w:proofErr w:type="spellEnd"/>
+      <w:r>
+        <w:rPr>
+          <w:rFonts w:ascii="Courier New" w:hAnsi="Courier New" w:cs="Courier New"/>
+          <w:color w:val="000000"/>
+          <w:sz w:val="16"/>
+          <w:szCs w:val="16"/>
+        </w:rPr>
+        <w:t>(</w:t>
+      </w:r>
+      <w:r>
+        <w:rPr>
+          <w:rFonts w:ascii="Courier New" w:hAnsi="Courier New" w:cs="Courier New"/>
+          <w:color w:val="2A00FF"/>
+          <w:sz w:val="16"/>
+          <w:szCs w:val="16"/>
+        </w:rPr>
+        <w:t>"http://www.webservicex.net/</w:t>
+      </w:r>
+      <w:proofErr w:type="gramStart"/>
+      <w:r>
+        <w:rPr>
+          <w:rFonts w:ascii="Courier New" w:hAnsi="Courier New" w:cs="Courier New"/>
+          <w:color w:val="2A00FF"/>
+          <w:sz w:val="16"/>
+          <w:szCs w:val="16"/>
+        </w:rPr>
+        <w:t>uszip.asmx?wsdl</w:t>
+      </w:r>
+      <w:proofErr w:type="gramEnd"/>
+      <w:r>
+        <w:rPr>
+          <w:rFonts w:ascii="Courier New" w:hAnsi="Courier New" w:cs="Courier New"/>
+          <w:color w:val="2A00FF"/>
+          <w:sz w:val="16"/>
+          <w:szCs w:val="16"/>
+        </w:rPr>
+        <w:t>"</w:t>
+      </w:r>
+      <w:r>
+        <w:rPr>
+          <w:rFonts w:ascii="Courier New" w:hAnsi="Courier New" w:cs="Courier New"/>
+          <w:color w:val="000000"/>
+          <w:sz w:val="16"/>
+          <w:szCs w:val="16"/>
+        </w:rPr>
+        <w:t>);</w:t>
+      </w:r>
+    </w:p>
+    <w:p>
+      <w:pPr>
+        <w:autoSpaceDE w:val="0"/>
+        <w:autoSpaceDN w:val="0"/>
+        <w:adjustRightInd w:val="0"/>
+        <w:spacing w:after="0" w:line="240" w:lineRule="auto"/>
+        <w:rPr>
+          <w:rFonts w:ascii="Courier New" w:hAnsi="Courier New" w:cs="Courier New"/>
+          <w:sz w:val="16"/>
+          <w:szCs w:val="16"/>
+        </w:rPr>
+      </w:pPr>
+      <w:r>
+        <w:rPr>
+          <w:rFonts w:ascii="Courier New" w:hAnsi="Courier New" w:cs="Courier New"/>
+          <w:color w:val="000000"/>
+          <w:sz w:val="16"/>
+          <w:szCs w:val="16"/>
+        </w:rPr>
+        <w:tab/>
+        <w:t>}</w:t>
+      </w:r>
+    </w:p>
+    <w:p>
+      <w:pPr>
+        <w:autoSpaceDE w:val="0"/>
+        <w:autoSpaceDN w:val="0"/>
+        <w:adjustRightInd w:val="0"/>
+        <w:spacing w:after="0" w:line="240" w:lineRule="auto"/>
+        <w:rPr>
+          <w:rFonts w:ascii="Courier New" w:hAnsi="Courier New" w:cs="Courier New"/>
+          <w:sz w:val="16"/>
+          <w:szCs w:val="16"/>
+        </w:rPr>
+      </w:pPr>
+      <w:r>
+        <w:rPr>
+          <w:rFonts w:ascii="Courier New" w:hAnsi="Courier New" w:cs="Courier New"/>
+          <w:color w:val="000000"/>
+          <w:sz w:val="16"/>
+          <w:szCs w:val="16"/>
+        </w:rPr>
         <w:t>}</w:t>
       </w:r>
     </w:p>
@@ -1120,7 +1156,6 @@
     <w:p/>
     <w:p>
       <w:r>
-        <w:lastRenderedPageBreak/>
         <w:t>You will now want to start creating your classes</w:t>
       </w:r>
       <w:r>
@@ -1164,10 +1199,7 @@
       </w:r>
       <w:proofErr w:type="spellEnd"/>
       <w:r>
-        <w:t xml:space="preserve"> class. This will allow you to </w:t>
-      </w:r>
-      <w:r>
-        <w:t xml:space="preserve">use the available methods in the </w:t>
+        <w:t xml:space="preserve"> class. This will allow you to use the available methods in the </w:t>
       </w:r>
       <w:proofErr w:type="spellStart"/>
       <w:r>
@@ -1175,10 +1207,7 @@
       </w:r>
       <w:proofErr w:type="spellEnd"/>
       <w:r>
-        <w:t xml:space="preserve"> class</w:t>
-      </w:r>
-      <w:r>
-        <w:t xml:space="preserve"> in each request class. A </w:t>
+        <w:t xml:space="preserve"> class in each request class. A </w:t>
       </w:r>
       <w:proofErr w:type="spellStart"/>
       <w:r>
@@ -1194,7 +1223,13 @@
       </w:r>
       <w:proofErr w:type="spellEnd"/>
       <w:r>
-        <w:t xml:space="preserve">; specifically, in this case the section that requests info by Zip code. There are two clean up methods that allot the information to be presented in a more readable format. You will also create a </w:t>
+        <w:t xml:space="preserve">; specifically, in this case the section that requests info by Zip code. There are two clean up methods that allot the information to be presented in a more readable format. You will also </w:t>
+      </w:r>
+      <w:r>
+        <w:t xml:space="preserve">want to </w:t>
+      </w:r>
+      <w:r>
+        <w:t xml:space="preserve">create a </w:t>
       </w:r>
       <w:proofErr w:type="spellStart"/>
       <w:r>
@@ -1202,7 +1237,13 @@
       </w:r>
       <w:proofErr w:type="spellEnd"/>
       <w:r>
-        <w:t xml:space="preserve"> method that finds the zip code request node and inserts a zip as well as a </w:t>
+        <w:t xml:space="preserve"> method that finds the zip code request node and inserts a zip</w:t>
+      </w:r>
+      <w:r>
+        <w:t xml:space="preserve"> into the zip field</w:t>
+      </w:r>
+      <w:r>
+        <w:t xml:space="preserve"> as well as a </w:t>
       </w:r>
       <w:proofErr w:type="spellStart"/>
       <w:r>
@@ -1221,10 +1262,11 @@
       </w:r>
       <w:proofErr w:type="spellEnd"/>
       <w:r>
-        <w:t xml:space="preserve"> method to return the number of response nodes.</w:t>
-      </w:r>
-      <w:bookmarkStart w:id="0" w:name="_GoBack"/>
-      <w:bookmarkEnd w:id="0"/>
+        <w:t xml:space="preserve"> method to return the number of response nodes</w:t>
+      </w:r>
+      <w:r>
+        <w:t>. This is used as an assertion of sorts when running a test to verify there is response data. Each request class will have the same basic structure as this example.</w:t>
+      </w:r>
     </w:p>
     <w:p/>
     <w:p>
@@ -1260,6 +1302,193 @@
                     <a:xfrm>
                       <a:off x="0" y="0"/>
                       <a:ext cx="5943600" cy="4040505"/>
+                    </a:xfrm>
+                    <a:prstGeom prst="rect">
+                      <a:avLst/>
+                    </a:prstGeom>
+                  </pic:spPr>
+                </pic:pic>
+              </a:graphicData>
+            </a:graphic>
+          </wp:inline>
+        </w:drawing>
+      </w:r>
+    </w:p>
+    <w:p/>
+    <w:p/>
+    <w:p/>
+    <w:p/>
+    <w:p>
+      <w:pPr>
+        <w:rPr>
+          <w:color w:val="5B9BD5" w:themeColor="accent1"/>
+        </w:rPr>
+      </w:pPr>
+      <w:r>
+        <w:lastRenderedPageBreak/>
+        <w:t xml:space="preserve">The final step to tie all of this together will be in the creation of a </w:t>
+      </w:r>
+      <w:proofErr w:type="spellStart"/>
+      <w:r>
+        <w:t>testNG</w:t>
+      </w:r>
+      <w:proofErr w:type="spellEnd"/>
+      <w:r>
+        <w:t xml:space="preserve"> java class. This class will act like the </w:t>
+      </w:r>
+      <w:proofErr w:type="spellStart"/>
+      <w:r>
+        <w:t>TestSuite</w:t>
+      </w:r>
+      <w:proofErr w:type="spellEnd"/>
+      <w:r>
+        <w:t xml:space="preserve"> you can create in </w:t>
+      </w:r>
+      <w:proofErr w:type="spellStart"/>
+      <w:r>
+        <w:t>SoapUI</w:t>
+      </w:r>
+      <w:proofErr w:type="spellEnd"/>
+      <w:r>
+        <w:t xml:space="preserve"> that allows the us</w:t>
+      </w:r>
+      <w:r>
+        <w:t>er to run multiple requests with</w:t>
+      </w:r>
+      <w:r>
+        <w:t xml:space="preserve"> assertions all at once.</w:t>
+      </w:r>
+      <w:r>
+        <w:rPr>
+          <w:color w:val="5B9BD5" w:themeColor="accent1"/>
+        </w:rPr>
+        <w:t xml:space="preserve"> </w:t>
+      </w:r>
+    </w:p>
+    <w:p>
+      <w:pPr>
+        <w:jc w:val="center"/>
+      </w:pPr>
+      <w:r>
+        <w:rPr>
+          <w:color w:val="5B9BD5" w:themeColor="accent1"/>
+        </w:rPr>
+        <w:t xml:space="preserve">This is where you will store the </w:t>
+      </w:r>
+      <w:proofErr w:type="spellStart"/>
+      <w:r>
+        <w:rPr>
+          <w:color w:val="5B9BD5" w:themeColor="accent1"/>
+        </w:rPr>
+        <w:t>testNG</w:t>
+      </w:r>
+      <w:proofErr w:type="spellEnd"/>
+      <w:r>
+        <w:rPr>
+          <w:color w:val="5B9BD5" w:themeColor="accent1"/>
+        </w:rPr>
+        <w:t xml:space="preserve"> class</w:t>
+      </w:r>
+      <w:r>
+        <w:rPr>
+          <w:color w:val="5B9BD5" w:themeColor="accent1"/>
+        </w:rPr>
+        <w:t>:</w:t>
+      </w:r>
+    </w:p>
+    <w:p>
+      <w:pPr>
+        <w:jc w:val="center"/>
+      </w:pPr>
+      <w:r>
+        <w:rPr>
+          <w:noProof/>
+        </w:rPr>
+        <w:drawing>
+          <wp:inline distT="0" distB="0" distL="0" distR="0" wp14:anchorId="36161104" wp14:editId="0797859F">
+            <wp:extent cx="3162300" cy="1047750"/>
+            <wp:effectExtent l="0" t="0" r="0" b="0"/>
+            <wp:docPr id="5" name="Picture 5"/>
+            <wp:cNvGraphicFramePr>
+              <a:graphicFrameLocks xmlns:a="http://schemas.openxmlformats.org/drawingml/2006/main" noChangeAspect="1"/>
+            </wp:cNvGraphicFramePr>
+            <a:graphic xmlns:a="http://schemas.openxmlformats.org/drawingml/2006/main">
+              <a:graphicData uri="http://schemas.openxmlformats.org/drawingml/2006/picture">
+                <pic:pic xmlns:pic="http://schemas.openxmlformats.org/drawingml/2006/picture">
+                  <pic:nvPicPr>
+                    <pic:cNvPr id="1" name=""/>
+                    <pic:cNvPicPr/>
+                  </pic:nvPicPr>
+                  <pic:blipFill>
+                    <a:blip r:embed="rId11"/>
+                    <a:stretch>
+                      <a:fillRect/>
+                    </a:stretch>
+                  </pic:blipFill>
+                  <pic:spPr>
+                    <a:xfrm>
+                      <a:off x="0" y="0"/>
+                      <a:ext cx="3162300" cy="1047750"/>
+                    </a:xfrm>
+                    <a:prstGeom prst="rect">
+                      <a:avLst/>
+                    </a:prstGeom>
+                  </pic:spPr>
+                </pic:pic>
+              </a:graphicData>
+            </a:graphic>
+          </wp:inline>
+        </w:drawing>
+      </w:r>
+    </w:p>
+    <w:p>
+      <w:pPr>
+        <w:jc w:val="center"/>
+        <w:rPr>
+          <w:color w:val="5B9BD5" w:themeColor="accent1"/>
+        </w:rPr>
+      </w:pPr>
+      <w:r>
+        <w:rPr>
+          <w:color w:val="5B9BD5" w:themeColor="accent1"/>
+        </w:rPr>
+        <w:t>.</w:t>
+      </w:r>
+    </w:p>
+    <w:p/>
+    <w:p>
+      <w:pPr>
+        <w:jc w:val="center"/>
+      </w:pPr>
+      <w:r>
+        <w:rPr>
+          <w:noProof/>
+        </w:rPr>
+        <w:drawing>
+          <wp:inline distT="0" distB="0" distL="0" distR="0" wp14:anchorId="72377051" wp14:editId="55DE28B7">
+            <wp:extent cx="5057775" cy="4826501"/>
+            <wp:effectExtent l="0" t="0" r="0" b="0"/>
+            <wp:docPr id="4" name="Picture 4"/>
+            <wp:cNvGraphicFramePr>
+              <a:graphicFrameLocks xmlns:a="http://schemas.openxmlformats.org/drawingml/2006/main" noChangeAspect="1"/>
+            </wp:cNvGraphicFramePr>
+            <a:graphic xmlns:a="http://schemas.openxmlformats.org/drawingml/2006/main">
+              <a:graphicData uri="http://schemas.openxmlformats.org/drawingml/2006/picture">
+                <pic:pic xmlns:pic="http://schemas.openxmlformats.org/drawingml/2006/picture">
+                  <pic:nvPicPr>
+                    <pic:cNvPr id="1" name=""/>
+                    <pic:cNvPicPr/>
+                  </pic:nvPicPr>
+                  <pic:blipFill>
+                    <a:blip r:embed="rId12"/>
+                    <a:stretch>
+                      <a:fillRect/>
+                    </a:stretch>
+                  </pic:blipFill>
+                  <pic:spPr>
+                    <a:xfrm>
+                      <a:off x="0" y="0"/>
+                      <a:ext cx="5068970" cy="4837184"/>
                     </a:xfrm>
                     <a:prstGeom prst="rect">
                       <a:avLst/>

</xml_diff>